<commit_message>
Environment setup and dependency installation
</commit_message>
<xml_diff>
--- a/FIles/Intelligent Transportation System Framework.docx
+++ b/FIles/Intelligent Transportation System Framework.docx
@@ -165,15 +165,13 @@
           <w:numId w:val="2"/>
         </w:numPr>
       </w:pPr>
-      <w:proofErr w:type="spellStart"/>
       <w:r>
         <w:rPr>
           <w:b/>
           <w:bCs/>
         </w:rPr>
-        <w:t>HighD</w:t>
-      </w:r>
-      <w:proofErr w:type="spellEnd"/>
+        <w:t>NGSIM</w:t>
+      </w:r>
       <w:r>
         <w:rPr>
           <w:b/>
@@ -389,11 +387,9 @@
       <w:r>
         <w:t xml:space="preserve">Vehicle trajectory data from </w:t>
       </w:r>
-      <w:proofErr w:type="spellStart"/>
-      <w:r>
-        <w:t>HighD</w:t>
-      </w:r>
-      <w:proofErr w:type="spellEnd"/>
+      <w:r>
+        <w:t>NGSIM</w:t>
+      </w:r>
       <w:r>
         <w:t xml:space="preserve"> is filtered to extract lane changes, speed variations, and vehicle movement patterns.</w:t>
       </w:r>
@@ -529,11 +525,9 @@
       <w:r>
         <w:t xml:space="preserve">Lane changes and lateral movements are detected from </w:t>
       </w:r>
-      <w:proofErr w:type="spellStart"/>
-      <w:r>
-        <w:t>HighD</w:t>
-      </w:r>
-      <w:proofErr w:type="spellEnd"/>
+      <w:r>
+        <w:t>NGSIM</w:t>
+      </w:r>
       <w:r>
         <w:t xml:space="preserve"> data.</w:t>
       </w:r>
@@ -999,7 +993,15 @@
     </w:p>
     <w:p>
       <w:r>
-        <w:t>The final outcome is a working software prototype that:</w:t>
+        <w:t xml:space="preserve">The </w:t>
+      </w:r>
+      <w:proofErr w:type="gramStart"/>
+      <w:r>
+        <w:t>final outcome</w:t>
+      </w:r>
+      <w:proofErr w:type="gramEnd"/>
+      <w:r>
+        <w:t xml:space="preserve"> is a working software prototype that:</w:t>
       </w:r>
     </w:p>
     <w:p>
@@ -3659,7 +3661,6 @@
   <w:style w:type="character" w:default="1" w:styleId="DefaultParagraphFont">
     <w:name w:val="Default Paragraph Font"/>
     <w:uiPriority w:val="1"/>
-    <w:semiHidden/>
     <w:unhideWhenUsed/>
   </w:style>
   <w:style w:type="table" w:default="1" w:styleId="TableNormal">

</xml_diff>